<commit_message>
Editing, change FIL to the current brand name.
</commit_message>
<xml_diff>
--- a/output/CV_MatthewMcDonnell.docx
+++ b/output/CV_MatthewMcDonnell.docx
@@ -67,7 +67,7 @@
         </w:numPr>
       </w:pPr>
       <w:r>
-        <w:t xml:space="preserve">Achieves strategic business objectives through innovative analytical problem-solving and</w:t>
+        <w:t xml:space="preserve">Achieves strategic business objectives through innovative analytical problem solving and</w:t>
       </w:r>
       <w:r>
         <w:t xml:space="preserve"> </w:t>
@@ -270,13 +270,13 @@
       </w:r>
     </w:p>
     <w:bookmarkEnd w:id="12"/>
-    <w:bookmarkStart w:id="13" w:name="X5fc893960eeb1bb50b86725757fb5e2e4226bc9"/>
+    <w:bookmarkStart w:id="13" w:name="X3642eb76461b7c8863b77d95781f80032d01f5c"/>
     <w:p>
       <w:pPr>
         <w:pStyle w:val="Heading4"/>
       </w:pPr>
       <w:r>
-        <w:t xml:space="preserve">Data Scientist (Metail, November 2015 - February 2019)</w:t>
+        <w:t xml:space="preserve">Data Scientist (Metail Ltd, November 2015 - February 2019)</w:t>
       </w:r>
     </w:p>
     <w:p>
@@ -322,7 +322,7 @@
         <w:br/>
       </w:r>
       <w:r>
-        <w:t xml:space="preserve">Data Science Team Lead from October 2016 to March 2017 involving communication with stakeholders,</w:t>
+        <w:t xml:space="preserve">Team Lead from October 2016 to March 2017 involving communication with stakeholders,</w:t>
       </w:r>
       <w:r>
         <w:t xml:space="preserve"> </w:t>
@@ -448,13 +448,13 @@
         <w:br/>
       </w:r>
       <w:r>
-        <w:t xml:space="preserve">Achieved two first-author papers published in Physical Review Letters and contributed to</w:t>
+        <w:t xml:space="preserve">Achieved two first-author papers published in Physical Review Letters and contributed</w:t>
       </w:r>
       <w:r>
         <w:t xml:space="preserve"> </w:t>
       </w:r>
       <w:r>
-        <w:t xml:space="preserve">to number of other peer-reviewed papers.</w:t>
+        <w:t xml:space="preserve">to a number of other peer-reviewed papers.</w:t>
       </w:r>
     </w:p>
     <w:bookmarkEnd w:id="18"/>
@@ -625,7 +625,7 @@
         </w:numPr>
       </w:pPr>
       <w:r>
-        <w:t xml:space="preserve">Analytical approach to problem solving tasks, attention to detail,</w:t>
+        <w:t xml:space="preserve">Analytical approach to problem solving, attention to detail,</w:t>
       </w:r>
       <w:r>
         <w:t xml:space="preserve"> </w:t>

</xml_diff>

<commit_message>
Shorten to preferred name, add link to thesis
</commit_message>
<xml_diff>
--- a/output/CV_MatthewMcDonnell.docx
+++ b/output/CV_MatthewMcDonnell.docx
@@ -2,13 +2,13 @@
 <file path=word/document.xml><?xml version="1.0" encoding="utf-8"?>
 <w:document xmlns:w="http://schemas.openxmlformats.org/wordprocessingml/2006/main" xmlns:m="http://schemas.openxmlformats.org/officeDocument/2006/math" xmlns:r="http://schemas.openxmlformats.org/officeDocument/2006/relationships" xmlns:o="urn:schemas-microsoft-com:office:office" xmlns:v="urn:schemas-microsoft-com:vml" xmlns:w10="urn:schemas-microsoft-com:office:word" xmlns:a="http://schemas.openxmlformats.org/drawingml/2006/main" xmlns:pic="http://schemas.openxmlformats.org/drawingml/2006/picture" xmlns:wp="http://schemas.openxmlformats.org/drawingml/2006/wordprocessingDrawing">
   <w:body>
-    <w:bookmarkStart w:id="25" w:name="dr-matthew-mcdonnell"/>
+    <w:bookmarkStart w:id="26" w:name="dr-matt-mcdonnell"/>
     <w:p>
       <w:pPr>
         <w:pStyle w:val="Heading1"/>
       </w:pPr>
       <w:r>
-        <w:t xml:space="preserve">Dr Matthew McDonnell</w:t>
+        <w:t xml:space="preserve">Dr Matt McDonnell</w:t>
       </w:r>
     </w:p>
     <w:p>
@@ -477,7 +477,7 @@
     </w:p>
     <w:bookmarkEnd w:id="19"/>
     <w:bookmarkEnd w:id="20"/>
-    <w:bookmarkStart w:id="23" w:name="education"/>
+    <w:bookmarkStart w:id="24" w:name="education"/>
     <w:p>
       <w:pPr>
         <w:pStyle w:val="Heading2"/>
@@ -486,7 +486,7 @@
         <w:t xml:space="preserve">Education</w:t>
       </w:r>
     </w:p>
-    <w:bookmarkStart w:id="21" w:name="Xa2f70ac7cfd6d027f702777f90fd99b7ed88ff3"/>
+    <w:bookmarkStart w:id="22" w:name="Xa2f70ac7cfd6d027f702777f90fd99b7ed88ff3"/>
     <w:p>
       <w:pPr>
         <w:pStyle w:val="Heading4"/>
@@ -500,23 +500,28 @@
         <w:pStyle w:val="FirstParagraph"/>
       </w:pPr>
       <w:r>
-        <w:t xml:space="preserve">Thesis title:</w:t>
-      </w:r>
-      <w:r>
-        <w:t xml:space="preserve"> </w:t>
-      </w:r>
-      <w:r>
-        <w:t xml:space="preserve">“Two-Photon Readout Methods for an Ion Trap Quantum Information Processor”</w:t>
-      </w:r>
-    </w:p>
-    <w:bookmarkEnd w:id="21"/>
-    <w:bookmarkStart w:id="22" w:name="X82a5e1c2f26e68965c36c820cb51ee2994a4b9f"/>
+        <w:t xml:space="preserve">Thesis:</w:t>
+      </w:r>
+      <w:r>
+        <w:t xml:space="preserve"> </w:t>
+      </w:r>
+      <w:hyperlink r:id="rId21">
+        <w:r>
+          <w:rPr>
+            <w:rStyle w:val="Hyperlink"/>
+          </w:rPr>
+          <w:t xml:space="preserve">Two-Photon Readout Methods for an Ion Trap Quantum Information Processor</w:t>
+        </w:r>
+      </w:hyperlink>
+    </w:p>
+    <w:bookmarkEnd w:id="22"/>
+    <w:bookmarkStart w:id="23" w:name="X82a5e1c2f26e68965c36c820cb51ee2994a4b9f"/>
     <w:p>
       <w:pPr>
         <w:pStyle w:val="Heading4"/>
       </w:pPr>
       <w:r>
-        <w:t xml:space="preserve">BSc (hons) Chemical Physics (1st); BE (hons) Materials (1st) (University of Western Australia, February 1993-November 1998)</w:t>
+        <w:t xml:space="preserve">BSc (hons) Chemical Physics (1st) / BE (hons) Materials (1st) (University of Western Australia, February 1993-November 1998)</w:t>
       </w:r>
     </w:p>
     <w:p>
@@ -525,6 +530,41 @@
       </w:pPr>
       <w:r>
         <w:t xml:space="preserve">Prizes:</w:t>
+      </w:r>
+      <w:r>
+        <w:t xml:space="preserve"> </w:t>
+      </w:r>
+      <w:r>
+        <w:t xml:space="preserve">* 1996: Faculty of Science Medal for best Honours Science Student</w:t>
+      </w:r>
+      <w:r>
+        <w:t xml:space="preserve"> </w:t>
+      </w:r>
+      <w:r>
+        <w:t xml:space="preserve">* 1996: J.A. Wood Memorial Prize for best Honours Student in</w:t>
+      </w:r>
+      <w:r>
+        <w:t xml:space="preserve"> </w:t>
+      </w:r>
+      <w:r>
+        <w:t xml:space="preserve">the Faculties of Science, Engineering, Medicine, Agriculture, and Dentistry</w:t>
+      </w:r>
+      <w:r>
+        <w:t xml:space="preserve"> </w:t>
+      </w:r>
+      <w:r>
+        <w:t xml:space="preserve">* 1999: Awarded a Commonwealth Scholarship to study for a DPhil at the University of Oxford</w:t>
+      </w:r>
+    </w:p>
+    <w:bookmarkEnd w:id="23"/>
+    <w:bookmarkEnd w:id="24"/>
+    <w:bookmarkStart w:id="25" w:name="skills"/>
+    <w:p>
+      <w:pPr>
+        <w:pStyle w:val="Heading2"/>
+      </w:pPr>
+      <w:r>
+        <w:t xml:space="preserve">Skills</w:t>
       </w:r>
     </w:p>
     <w:p>
@@ -536,7 +576,7 @@
         </w:numPr>
       </w:pPr>
       <w:r>
-        <w:t xml:space="preserve">1996: Faculty of Science Medal for best Honours Science Student</w:t>
+        <w:t xml:space="preserve">Experienced to expert with Python data science tools and SQL.</w:t>
       </w:r>
     </w:p>
     <w:p>
@@ -548,13 +588,7 @@
         </w:numPr>
       </w:pPr>
       <w:r>
-        <w:t xml:space="preserve">1996: J.A. Wood Memorial Prize for best Honours Student in</w:t>
-      </w:r>
-      <w:r>
-        <w:t xml:space="preserve"> </w:t>
-      </w:r>
-      <w:r>
-        <w:t xml:space="preserve">the Faculties of Science, Engineering, Medicine, Agriculture, and Dentistry</w:t>
+        <w:t xml:space="preserve">Expert in MATLAB application development.</w:t>
       </w:r>
     </w:p>
     <w:p>
@@ -566,18 +600,7 @@
         </w:numPr>
       </w:pPr>
       <w:r>
-        <w:t xml:space="preserve">1999: Awarded a Commonwealth Scholarship to study for a DPhil at the University of Oxford</w:t>
-      </w:r>
-    </w:p>
-    <w:bookmarkEnd w:id="22"/>
-    <w:bookmarkEnd w:id="23"/>
-    <w:bookmarkStart w:id="24" w:name="skills"/>
-    <w:p>
-      <w:pPr>
-        <w:pStyle w:val="Heading2"/>
-      </w:pPr>
-      <w:r>
-        <w:t xml:space="preserve">Skills</w:t>
+        <w:t xml:space="preserve">Mathematical modelling, numerical simulation, data analysis.</w:t>
       </w:r>
     </w:p>
     <w:p>
@@ -585,11 +608,17 @@
         <w:pStyle w:val="Compact"/>
         <w:numPr>
           <w:ilvl w:val="0"/>
-          <w:numId w:val="1003"/>
+          <w:numId w:val="1002"/>
         </w:numPr>
       </w:pPr>
       <w:r>
-        <w:t xml:space="preserve">Experienced to expert with Python data science tools and SQL.</w:t>
+        <w:t xml:space="preserve">Analytical approach to problem solving, attention to detail,</w:t>
+      </w:r>
+      <w:r>
+        <w:t xml:space="preserve"> </w:t>
+      </w:r>
+      <w:r>
+        <w:t xml:space="preserve">ability to work in a team or individual environment.</w:t>
       </w:r>
     </w:p>
     <w:p>
@@ -597,52 +626,10 @@
         <w:pStyle w:val="Compact"/>
         <w:numPr>
           <w:ilvl w:val="0"/>
-          <w:numId w:val="1003"/>
+          <w:numId w:val="1002"/>
         </w:numPr>
       </w:pPr>
       <w:r>
-        <w:t xml:space="preserve">Expert in MATLAB application development.</w:t>
-      </w:r>
-    </w:p>
-    <w:p>
-      <w:pPr>
-        <w:pStyle w:val="Compact"/>
-        <w:numPr>
-          <w:ilvl w:val="0"/>
-          <w:numId w:val="1003"/>
-        </w:numPr>
-      </w:pPr>
-      <w:r>
-        <w:t xml:space="preserve">Mathematical modelling, numerical simulation, data analysis.</w:t>
-      </w:r>
-    </w:p>
-    <w:p>
-      <w:pPr>
-        <w:pStyle w:val="Compact"/>
-        <w:numPr>
-          <w:ilvl w:val="0"/>
-          <w:numId w:val="1003"/>
-        </w:numPr>
-      </w:pPr>
-      <w:r>
-        <w:t xml:space="preserve">Analytical approach to problem solving, attention to detail,</w:t>
-      </w:r>
-      <w:r>
-        <w:t xml:space="preserve"> </w:t>
-      </w:r>
-      <w:r>
-        <w:t xml:space="preserve">ability to work in a team or individual environment.</w:t>
-      </w:r>
-    </w:p>
-    <w:p>
-      <w:pPr>
-        <w:pStyle w:val="Compact"/>
-        <w:numPr>
-          <w:ilvl w:val="0"/>
-          <w:numId w:val="1003"/>
-        </w:numPr>
-      </w:pPr>
-      <w:r>
         <w:t xml:space="preserve">Python, Snowflake SQL, SymPy, Snowpark, PyMC, pymc-marketing, bambi, statsmodels, SQLAlchemy, Pandas, NetworkX, Scikit Learn, Stan, Looker,</w:t>
       </w:r>
       <w:r>
@@ -658,8 +645,8 @@
         <w:t xml:space="preserve">Amazon Redshift, Docker, Amazon Elastic Container Service</w:t>
       </w:r>
     </w:p>
-    <w:bookmarkEnd w:id="24"/>
     <w:bookmarkEnd w:id="25"/>
+    <w:bookmarkEnd w:id="26"/>
     <w:sectPr>
       <w:footnotePr>
         <w:numRestart w:val="eachSect"/>
@@ -880,9 +867,6 @@
     <w:abstractNumId w:val="991"/>
   </w:num>
   <w:num w:numId="1002">
-    <w:abstractNumId w:val="991"/>
-  </w:num>
-  <w:num w:numId="1003">
     <w:abstractNumId w:val="991"/>
   </w:num>
 </w:numbering>

</xml_diff>